<commit_message>
Minor-Change in Project Document
</commit_message>
<xml_diff>
--- a/Design Pattern and Microservices.docx
+++ b/Design Pattern and Microservices.docx
@@ -451,6 +451,7 @@
     </w:p>
     <w:tbl>
       <w:tblPr>
+        <w:tblStyle w:val="7"/>
         <w:tblW w:w="0" w:type="auto"/>
         <w:tblCellSpacing w:w="15" w:type="dxa"/>
         <w:tblInd w:w="0" w:type="dxa"/>
@@ -462,7 +463,7 @@
           <w:insideH w:val="none" w:color="auto" w:sz="0" w:space="0"/>
           <w:insideV w:val="none" w:color="auto" w:sz="0" w:space="0"/>
         </w:tblBorders>
-        <w:shd w:val="clear"/>
+        <w:shd w:val="clear" w:color="auto" w:fill="auto"/>
         <w:tblLayout w:type="autofit"/>
         <w:tblCellMar>
           <w:top w:w="15" w:type="dxa"/>
@@ -488,7 +489,7 @@
             <w:insideH w:val="none" w:color="auto" w:sz="0" w:space="0"/>
             <w:insideV w:val="none" w:color="auto" w:sz="0" w:space="0"/>
           </w:tblBorders>
-          <w:shd w:val="clear"/>
+          <w:shd w:val="clear" w:color="auto" w:fill="auto"/>
           <w:tblCellMar>
             <w:top w:w="15" w:type="dxa"/>
             <w:left w:w="15" w:type="dxa"/>
@@ -509,7 +510,7 @@
               <w:bottom w:val="single" w:color="auto" w:sz="4" w:space="0"/>
               <w:right w:val="single" w:color="auto" w:sz="4" w:space="0"/>
             </w:tcBorders>
-            <w:shd w:val="clear"/>
+            <w:shd w:val="clear" w:color="auto" w:fill="auto"/>
             <w:vAlign w:val="center"/>
           </w:tcPr>
           <w:p>
@@ -550,7 +551,7 @@
               <w:bottom w:val="single" w:color="auto" w:sz="4" w:space="0"/>
               <w:right w:val="single" w:color="auto" w:sz="4" w:space="0"/>
             </w:tcBorders>
-            <w:shd w:val="clear"/>
+            <w:shd w:val="clear" w:color="auto" w:fill="auto"/>
             <w:vAlign w:val="center"/>
           </w:tcPr>
           <w:p>
@@ -591,7 +592,7 @@
               <w:bottom w:val="single" w:color="auto" w:sz="4" w:space="0"/>
               <w:right w:val="single" w:color="auto" w:sz="4" w:space="0"/>
             </w:tcBorders>
-            <w:shd w:val="clear"/>
+            <w:shd w:val="clear" w:color="auto" w:fill="auto"/>
             <w:vAlign w:val="center"/>
           </w:tcPr>
           <w:p>
@@ -632,7 +633,7 @@
               <w:bottom w:val="single" w:color="auto" w:sz="4" w:space="0"/>
               <w:right w:val="single" w:color="auto" w:sz="4" w:space="0"/>
             </w:tcBorders>
-            <w:shd w:val="clear"/>
+            <w:shd w:val="clear" w:color="auto" w:fill="auto"/>
             <w:vAlign w:val="center"/>
           </w:tcPr>
           <w:p>
@@ -673,7 +674,7 @@
               <w:bottom w:val="single" w:color="auto" w:sz="4" w:space="0"/>
               <w:right w:val="single" w:color="auto" w:sz="4" w:space="0"/>
             </w:tcBorders>
-            <w:shd w:val="clear"/>
+            <w:shd w:val="clear" w:color="auto" w:fill="auto"/>
             <w:vAlign w:val="center"/>
           </w:tcPr>
           <w:p>
@@ -716,7 +717,6 @@
             <w:insideH w:val="none" w:color="auto" w:sz="0" w:space="0"/>
             <w:insideV w:val="none" w:color="auto" w:sz="0" w:space="0"/>
           </w:tblBorders>
-          <w:shd w:val="clear"/>
           <w:tblCellMar>
             <w:top w:w="15" w:type="dxa"/>
             <w:left w:w="15" w:type="dxa"/>
@@ -736,7 +736,7 @@
               <w:bottom w:val="single" w:color="auto" w:sz="4" w:space="0"/>
               <w:right w:val="single" w:color="auto" w:sz="4" w:space="0"/>
             </w:tcBorders>
-            <w:shd w:val="clear"/>
+            <w:shd w:val="clear" w:color="auto" w:fill="auto"/>
             <w:vAlign w:val="center"/>
           </w:tcPr>
           <w:p>
@@ -774,7 +774,7 @@
               <w:bottom w:val="single" w:color="auto" w:sz="4" w:space="0"/>
               <w:right w:val="single" w:color="auto" w:sz="4" w:space="0"/>
             </w:tcBorders>
-            <w:shd w:val="clear"/>
+            <w:shd w:val="clear" w:color="auto" w:fill="auto"/>
             <w:vAlign w:val="center"/>
           </w:tcPr>
           <w:p>
@@ -811,7 +811,7 @@
               <w:bottom w:val="single" w:color="auto" w:sz="4" w:space="0"/>
               <w:right w:val="single" w:color="auto" w:sz="4" w:space="0"/>
             </w:tcBorders>
-            <w:shd w:val="clear"/>
+            <w:shd w:val="clear" w:color="auto" w:fill="auto"/>
             <w:vAlign w:val="center"/>
           </w:tcPr>
           <w:p>
@@ -848,7 +848,7 @@
               <w:bottom w:val="single" w:color="auto" w:sz="4" w:space="0"/>
               <w:right w:val="single" w:color="auto" w:sz="4" w:space="0"/>
             </w:tcBorders>
-            <w:shd w:val="clear"/>
+            <w:shd w:val="clear" w:color="auto" w:fill="auto"/>
             <w:vAlign w:val="center"/>
           </w:tcPr>
           <w:p>
@@ -885,7 +885,7 @@
               <w:bottom w:val="single" w:color="auto" w:sz="4" w:space="0"/>
               <w:right w:val="single" w:color="auto" w:sz="4" w:space="0"/>
             </w:tcBorders>
-            <w:shd w:val="clear"/>
+            <w:shd w:val="clear" w:color="auto" w:fill="auto"/>
             <w:vAlign w:val="center"/>
           </w:tcPr>
           <w:p>
@@ -924,7 +924,6 @@
             <w:insideH w:val="none" w:color="auto" w:sz="0" w:space="0"/>
             <w:insideV w:val="none" w:color="auto" w:sz="0" w:space="0"/>
           </w:tblBorders>
-          <w:shd w:val="clear"/>
           <w:tblCellMar>
             <w:top w:w="15" w:type="dxa"/>
             <w:left w:w="15" w:type="dxa"/>
@@ -944,7 +943,7 @@
               <w:bottom w:val="single" w:color="auto" w:sz="4" w:space="0"/>
               <w:right w:val="single" w:color="auto" w:sz="4" w:space="0"/>
             </w:tcBorders>
-            <w:shd w:val="clear"/>
+            <w:shd w:val="clear" w:color="auto" w:fill="auto"/>
             <w:vAlign w:val="center"/>
           </w:tcPr>
           <w:p>
@@ -982,7 +981,7 @@
               <w:bottom w:val="single" w:color="auto" w:sz="4" w:space="0"/>
               <w:right w:val="single" w:color="auto" w:sz="4" w:space="0"/>
             </w:tcBorders>
-            <w:shd w:val="clear"/>
+            <w:shd w:val="clear" w:color="auto" w:fill="auto"/>
             <w:vAlign w:val="center"/>
           </w:tcPr>
           <w:p>
@@ -1019,7 +1018,7 @@
               <w:bottom w:val="single" w:color="auto" w:sz="4" w:space="0"/>
               <w:right w:val="single" w:color="auto" w:sz="4" w:space="0"/>
             </w:tcBorders>
-            <w:shd w:val="clear"/>
+            <w:shd w:val="clear" w:color="auto" w:fill="auto"/>
             <w:vAlign w:val="center"/>
           </w:tcPr>
           <w:p>
@@ -1056,7 +1055,7 @@
               <w:bottom w:val="single" w:color="auto" w:sz="4" w:space="0"/>
               <w:right w:val="single" w:color="auto" w:sz="4" w:space="0"/>
             </w:tcBorders>
-            <w:shd w:val="clear"/>
+            <w:shd w:val="clear" w:color="auto" w:fill="auto"/>
             <w:vAlign w:val="center"/>
           </w:tcPr>
           <w:p>
@@ -1093,7 +1092,7 @@
               <w:bottom w:val="single" w:color="auto" w:sz="4" w:space="0"/>
               <w:right w:val="single" w:color="auto" w:sz="4" w:space="0"/>
             </w:tcBorders>
-            <w:shd w:val="clear"/>
+            <w:shd w:val="clear" w:color="auto" w:fill="auto"/>
             <w:vAlign w:val="center"/>
           </w:tcPr>
           <w:p>
@@ -1132,7 +1131,7 @@
             <w:insideH w:val="none" w:color="auto" w:sz="0" w:space="0"/>
             <w:insideV w:val="none" w:color="auto" w:sz="0" w:space="0"/>
           </w:tblBorders>
-          <w:shd w:val="clear"/>
+          <w:shd w:val="clear" w:color="auto" w:fill="auto"/>
           <w:tblCellMar>
             <w:top w:w="15" w:type="dxa"/>
             <w:left w:w="15" w:type="dxa"/>
@@ -1152,7 +1151,7 @@
               <w:bottom w:val="single" w:color="auto" w:sz="4" w:space="0"/>
               <w:right w:val="single" w:color="auto" w:sz="4" w:space="0"/>
             </w:tcBorders>
-            <w:shd w:val="clear"/>
+            <w:shd w:val="clear" w:color="auto" w:fill="auto"/>
             <w:vAlign w:val="center"/>
           </w:tcPr>
           <w:p>
@@ -1190,7 +1189,7 @@
               <w:bottom w:val="single" w:color="auto" w:sz="4" w:space="0"/>
               <w:right w:val="single" w:color="auto" w:sz="4" w:space="0"/>
             </w:tcBorders>
-            <w:shd w:val="clear"/>
+            <w:shd w:val="clear" w:color="auto" w:fill="auto"/>
             <w:vAlign w:val="center"/>
           </w:tcPr>
           <w:p>
@@ -1227,7 +1226,7 @@
               <w:bottom w:val="single" w:color="auto" w:sz="4" w:space="0"/>
               <w:right w:val="single" w:color="auto" w:sz="4" w:space="0"/>
             </w:tcBorders>
-            <w:shd w:val="clear"/>
+            <w:shd w:val="clear" w:color="auto" w:fill="auto"/>
             <w:vAlign w:val="center"/>
           </w:tcPr>
           <w:p>
@@ -1264,7 +1263,7 @@
               <w:bottom w:val="single" w:color="auto" w:sz="4" w:space="0"/>
               <w:right w:val="single" w:color="auto" w:sz="4" w:space="0"/>
             </w:tcBorders>
-            <w:shd w:val="clear"/>
+            <w:shd w:val="clear" w:color="auto" w:fill="auto"/>
             <w:vAlign w:val="center"/>
           </w:tcPr>
           <w:p>
@@ -1301,7 +1300,7 @@
               <w:bottom w:val="single" w:color="auto" w:sz="4" w:space="0"/>
               <w:right w:val="single" w:color="auto" w:sz="4" w:space="0"/>
             </w:tcBorders>
-            <w:shd w:val="clear"/>
+            <w:shd w:val="clear" w:color="auto" w:fill="auto"/>
             <w:vAlign w:val="center"/>
           </w:tcPr>
           <w:p>
@@ -1775,6 +1774,7 @@
     <w:p>
       <w:pPr>
         <w:numPr>
+          <w:ilvl w:val="0"/>
           <w:numId w:val="0"/>
         </w:numPr>
         <w:spacing w:line="240" w:lineRule="auto"/>
@@ -1796,6 +1796,7 @@
     <w:p>
       <w:pPr>
         <w:numPr>
+          <w:ilvl w:val="0"/>
           <w:numId w:val="0"/>
         </w:numPr>
         <w:spacing w:line="240" w:lineRule="auto"/>
@@ -1845,6 +1846,7 @@
     <w:p>
       <w:pPr>
         <w:numPr>
+          <w:ilvl w:val="0"/>
           <w:numId w:val="0"/>
         </w:numPr>
         <w:spacing w:line="240" w:lineRule="auto"/>
@@ -1862,6 +1864,7 @@
     <w:p>
       <w:pPr>
         <w:numPr>
+          <w:ilvl w:val="0"/>
           <w:numId w:val="0"/>
         </w:numPr>
         <w:spacing w:line="240" w:lineRule="auto"/>
@@ -1892,6 +1895,7 @@
     <w:p>
       <w:pPr>
         <w:numPr>
+          <w:ilvl w:val="0"/>
           <w:numId w:val="0"/>
         </w:numPr>
         <w:spacing w:line="240" w:lineRule="auto"/>
@@ -1922,6 +1926,7 @@
     <w:p>
       <w:pPr>
         <w:numPr>
+          <w:ilvl w:val="0"/>
           <w:numId w:val="0"/>
         </w:numPr>
         <w:spacing w:line="240" w:lineRule="auto"/>
@@ -1952,6 +1957,7 @@
     <w:p>
       <w:pPr>
         <w:numPr>
+          <w:ilvl w:val="0"/>
           <w:numId w:val="0"/>
         </w:numPr>
         <w:spacing w:line="240" w:lineRule="auto"/>
@@ -1982,6 +1988,7 @@
     <w:p>
       <w:pPr>
         <w:numPr>
+          <w:ilvl w:val="0"/>
           <w:numId w:val="0"/>
         </w:numPr>
         <w:spacing w:line="240" w:lineRule="auto"/>
@@ -2012,6 +2019,7 @@
     <w:p>
       <w:pPr>
         <w:numPr>
+          <w:ilvl w:val="0"/>
           <w:numId w:val="0"/>
         </w:numPr>
         <w:spacing w:line="240" w:lineRule="auto"/>
@@ -2042,6 +2050,7 @@
     <w:p>
       <w:pPr>
         <w:numPr>
+          <w:ilvl w:val="0"/>
           <w:numId w:val="0"/>
         </w:numPr>
         <w:spacing w:line="240" w:lineRule="auto"/>
@@ -2059,6 +2068,7 @@
     <w:p>
       <w:pPr>
         <w:numPr>
+          <w:ilvl w:val="0"/>
           <w:numId w:val="0"/>
         </w:numPr>
         <w:spacing w:line="240" w:lineRule="auto"/>
@@ -2672,6 +2682,7 @@
         <w:keepLines w:val="0"/>
         <w:widowControl/>
         <w:numPr>
+          <w:ilvl w:val="0"/>
           <w:numId w:val="0"/>
         </w:numPr>
         <w:suppressLineNumbers w:val="0"/>
@@ -3246,6 +3257,7 @@
         <w:keepLines w:val="0"/>
         <w:widowControl/>
         <w:numPr>
+          <w:ilvl w:val="0"/>
           <w:numId w:val="0"/>
         </w:numPr>
         <w:suppressLineNumbers w:val="0"/>
@@ -6542,6 +6554,7 @@
         <w:keepLines w:val="0"/>
         <w:widowControl/>
         <w:numPr>
+          <w:ilvl w:val="0"/>
           <w:numId w:val="0"/>
         </w:numPr>
         <w:suppressLineNumbers w:val="0"/>
@@ -6837,6 +6850,7 @@
         <w:keepLines w:val="0"/>
         <w:widowControl/>
         <w:numPr>
+          <w:ilvl w:val="0"/>
           <w:numId w:val="0"/>
         </w:numPr>
         <w:suppressLineNumbers w:val="0"/>
@@ -9635,6 +9649,7 @@
     <w:p>
       <w:pPr>
         <w:numPr>
+          <w:ilvl w:val="0"/>
           <w:numId w:val="0"/>
         </w:numPr>
         <w:pBdr>
@@ -9674,6 +9689,7 @@
     <w:p>
       <w:pPr>
         <w:numPr>
+          <w:ilvl w:val="0"/>
           <w:numId w:val="0"/>
         </w:numPr>
         <w:spacing w:line="240" w:lineRule="auto"/>
@@ -9696,6 +9712,7 @@
     <w:p>
       <w:pPr>
         <w:numPr>
+          <w:ilvl w:val="0"/>
           <w:numId w:val="0"/>
         </w:numPr>
         <w:spacing w:line="360" w:lineRule="auto"/>
@@ -9825,6 +9842,7 @@
     <w:p>
       <w:pPr>
         <w:numPr>
+          <w:ilvl w:val="0"/>
           <w:numId w:val="0"/>
         </w:numPr>
         <w:spacing w:line="360" w:lineRule="auto"/>
@@ -10027,6 +10045,7 @@
         <w:keepLines w:val="0"/>
         <w:widowControl/>
         <w:numPr>
+          <w:ilvl w:val="0"/>
           <w:numId w:val="0"/>
         </w:numPr>
         <w:suppressLineNumbers w:val="0"/>
@@ -10601,6 +10620,7 @@
     </w:p>
     <w:tbl>
       <w:tblPr>
+        <w:tblStyle w:val="7"/>
         <w:tblW w:w="0" w:type="auto"/>
         <w:tblCellSpacing w:w="15" w:type="dxa"/>
         <w:tblInd w:w="0" w:type="dxa"/>
@@ -10612,7 +10632,7 @@
           <w:insideH w:val="none" w:color="auto" w:sz="0" w:space="0"/>
           <w:insideV w:val="none" w:color="auto" w:sz="0" w:space="0"/>
         </w:tblBorders>
-        <w:shd w:val="clear"/>
+        <w:shd w:val="clear" w:color="auto" w:fill="auto"/>
         <w:tblLayout w:type="autofit"/>
         <w:tblCellMar>
           <w:top w:w="15" w:type="dxa"/>
@@ -10636,7 +10656,7 @@
             <w:insideH w:val="none" w:color="auto" w:sz="0" w:space="0"/>
             <w:insideV w:val="none" w:color="auto" w:sz="0" w:space="0"/>
           </w:tblBorders>
-          <w:shd w:val="clear"/>
+          <w:shd w:val="clear" w:color="auto" w:fill="auto"/>
           <w:tblCellMar>
             <w:top w:w="15" w:type="dxa"/>
             <w:left w:w="15" w:type="dxa"/>
@@ -10651,7 +10671,7 @@
         <w:tc>
           <w:tcPr>
             <w:tcW w:w="0" w:type="auto"/>
-            <w:shd w:val="clear"/>
+            <w:shd w:val="clear" w:color="auto" w:fill="auto"/>
             <w:vAlign w:val="center"/>
           </w:tcPr>
           <w:p>
@@ -10686,7 +10706,7 @@
         <w:tc>
           <w:tcPr>
             <w:tcW w:w="0" w:type="auto"/>
-            <w:shd w:val="clear"/>
+            <w:shd w:val="clear" w:color="auto" w:fill="auto"/>
             <w:vAlign w:val="center"/>
           </w:tcPr>
           <w:p>
@@ -10721,7 +10741,7 @@
         <w:tc>
           <w:tcPr>
             <w:tcW w:w="0" w:type="auto"/>
-            <w:shd w:val="clear"/>
+            <w:shd w:val="clear" w:color="auto" w:fill="auto"/>
             <w:vAlign w:val="center"/>
           </w:tcPr>
           <w:p>
@@ -10764,7 +10784,7 @@
             <w:insideH w:val="none" w:color="auto" w:sz="0" w:space="0"/>
             <w:insideV w:val="none" w:color="auto" w:sz="0" w:space="0"/>
           </w:tblBorders>
-          <w:shd w:val="clear"/>
+          <w:shd w:val="clear" w:color="auto" w:fill="auto"/>
           <w:tblCellMar>
             <w:top w:w="15" w:type="dxa"/>
             <w:left w:w="15" w:type="dxa"/>
@@ -10778,7 +10798,7 @@
         <w:tc>
           <w:tcPr>
             <w:tcW w:w="0" w:type="auto"/>
-            <w:shd w:val="clear"/>
+            <w:shd w:val="clear" w:color="auto" w:fill="auto"/>
             <w:vAlign w:val="center"/>
           </w:tcPr>
           <w:p>
@@ -10810,7 +10830,7 @@
         <w:tc>
           <w:tcPr>
             <w:tcW w:w="0" w:type="auto"/>
-            <w:shd w:val="clear"/>
+            <w:shd w:val="clear" w:color="auto" w:fill="auto"/>
             <w:vAlign w:val="center"/>
           </w:tcPr>
           <w:p>
@@ -10841,7 +10861,7 @@
         <w:tc>
           <w:tcPr>
             <w:tcW w:w="0" w:type="auto"/>
-            <w:shd w:val="clear"/>
+            <w:shd w:val="clear" w:color="auto" w:fill="auto"/>
             <w:vAlign w:val="center"/>
           </w:tcPr>
           <w:p>
@@ -10880,7 +10900,7 @@
             <w:insideH w:val="none" w:color="auto" w:sz="0" w:space="0"/>
             <w:insideV w:val="none" w:color="auto" w:sz="0" w:space="0"/>
           </w:tblBorders>
-          <w:shd w:val="clear"/>
+          <w:shd w:val="clear" w:color="auto" w:fill="auto"/>
           <w:tblCellMar>
             <w:top w:w="15" w:type="dxa"/>
             <w:left w:w="15" w:type="dxa"/>
@@ -10894,7 +10914,7 @@
         <w:tc>
           <w:tcPr>
             <w:tcW w:w="0" w:type="auto"/>
-            <w:shd w:val="clear"/>
+            <w:shd w:val="clear" w:color="auto" w:fill="auto"/>
             <w:vAlign w:val="center"/>
           </w:tcPr>
           <w:p>
@@ -10926,7 +10946,7 @@
         <w:tc>
           <w:tcPr>
             <w:tcW w:w="0" w:type="auto"/>
-            <w:shd w:val="clear"/>
+            <w:shd w:val="clear" w:color="auto" w:fill="auto"/>
             <w:vAlign w:val="center"/>
           </w:tcPr>
           <w:p>
@@ -10957,7 +10977,7 @@
         <w:tc>
           <w:tcPr>
             <w:tcW w:w="0" w:type="auto"/>
-            <w:shd w:val="clear"/>
+            <w:shd w:val="clear" w:color="auto" w:fill="auto"/>
             <w:vAlign w:val="center"/>
           </w:tcPr>
           <w:p>
@@ -12679,6 +12699,7 @@
     </w:p>
     <w:tbl>
       <w:tblPr>
+        <w:tblStyle w:val="7"/>
         <w:tblW w:w="0" w:type="auto"/>
         <w:tblCellSpacing w:w="15" w:type="dxa"/>
         <w:tblInd w:w="0" w:type="dxa"/>
@@ -12690,7 +12711,7 @@
           <w:insideH w:val="none" w:color="auto" w:sz="0" w:space="0"/>
           <w:insideV w:val="none" w:color="auto" w:sz="0" w:space="0"/>
         </w:tblBorders>
-        <w:shd w:val="clear"/>
+        <w:shd w:val="clear" w:color="auto" w:fill="auto"/>
         <w:tblLayout w:type="autofit"/>
         <w:tblCellMar>
           <w:top w:w="15" w:type="dxa"/>
@@ -12713,7 +12734,7 @@
             <w:insideH w:val="none" w:color="auto" w:sz="0" w:space="0"/>
             <w:insideV w:val="none" w:color="auto" w:sz="0" w:space="0"/>
           </w:tblBorders>
-          <w:shd w:val="clear"/>
+          <w:shd w:val="clear" w:color="auto" w:fill="auto"/>
           <w:tblCellMar>
             <w:top w:w="15" w:type="dxa"/>
             <w:left w:w="15" w:type="dxa"/>
@@ -12728,7 +12749,7 @@
         <w:tc>
           <w:tcPr>
             <w:tcW w:w="0" w:type="auto"/>
-            <w:shd w:val="clear"/>
+            <w:shd w:val="clear" w:color="auto" w:fill="auto"/>
             <w:vAlign w:val="center"/>
           </w:tcPr>
           <w:p>
@@ -12763,7 +12784,7 @@
         <w:tc>
           <w:tcPr>
             <w:tcW w:w="0" w:type="auto"/>
-            <w:shd w:val="clear"/>
+            <w:shd w:val="clear" w:color="auto" w:fill="auto"/>
             <w:vAlign w:val="center"/>
           </w:tcPr>
           <w:p>
@@ -12819,7 +12840,7 @@
         <w:tc>
           <w:tcPr>
             <w:tcW w:w="0" w:type="auto"/>
-            <w:shd w:val="clear"/>
+            <w:shd w:val="clear" w:color="auto" w:fill="auto"/>
             <w:vAlign w:val="center"/>
           </w:tcPr>
           <w:p>
@@ -12850,7 +12871,7 @@
         <w:tc>
           <w:tcPr>
             <w:tcW w:w="0" w:type="auto"/>
-            <w:shd w:val="clear"/>
+            <w:shd w:val="clear" w:color="auto" w:fill="auto"/>
             <w:vAlign w:val="center"/>
           </w:tcPr>
           <w:p>
@@ -12889,7 +12910,7 @@
             <w:insideH w:val="none" w:color="auto" w:sz="0" w:space="0"/>
             <w:insideV w:val="none" w:color="auto" w:sz="0" w:space="0"/>
           </w:tblBorders>
-          <w:shd w:val="clear"/>
+          <w:shd w:val="clear" w:color="auto" w:fill="auto"/>
           <w:tblCellMar>
             <w:top w:w="15" w:type="dxa"/>
             <w:left w:w="15" w:type="dxa"/>
@@ -12903,7 +12924,7 @@
         <w:tc>
           <w:tcPr>
             <w:tcW w:w="0" w:type="auto"/>
-            <w:shd w:val="clear"/>
+            <w:shd w:val="clear" w:color="auto" w:fill="auto"/>
             <w:vAlign w:val="center"/>
           </w:tcPr>
           <w:p>
@@ -12934,7 +12955,7 @@
         <w:tc>
           <w:tcPr>
             <w:tcW w:w="0" w:type="auto"/>
-            <w:shd w:val="clear"/>
+            <w:shd w:val="clear" w:color="auto" w:fill="auto"/>
             <w:vAlign w:val="center"/>
           </w:tcPr>
           <w:p>
@@ -13854,10 +13875,9 @@
         <w:widowControl/>
         <w:suppressLineNumbers w:val="0"/>
         <w:rPr>
-          <w:rFonts w:hint="default" w:ascii="Times New Roman" w:hAnsi="Times New Roman" w:eastAsia="SimSun" w:cs="Times New Roman"/>
-          <w:sz w:val="24"/>
-          <w:szCs w:val="24"/>
-          <w:lang w:val="en-IN"/>
+          <w:rFonts w:hint="default" w:ascii="Times New Roman" w:hAnsi="Times New Roman" w:cs="Times New Roman"/>
+          <w:sz w:val="24"/>
+          <w:szCs w:val="24"/>
         </w:rPr>
       </w:pPr>
       <w:r>
@@ -13947,6 +13967,188 @@
           <w:szCs w:val="24"/>
         </w:rPr>
         <w:t>✔ Stateless backend architecture</w:t>
+      </w:r>
+    </w:p>
+    <w:p>
+      <w:pPr>
+        <w:pStyle w:val="11"/>
+        <w:keepNext w:val="0"/>
+        <w:keepLines w:val="0"/>
+        <w:widowControl/>
+        <w:suppressLineNumbers w:val="0"/>
+        <w:rPr>
+          <w:rFonts w:hint="default" w:ascii="Times New Roman" w:hAnsi="Times New Roman" w:cs="Times New Roman"/>
+          <w:sz w:val="24"/>
+          <w:szCs w:val="24"/>
+        </w:rPr>
+      </w:pPr>
+    </w:p>
+    <w:p>
+      <w:pPr>
+        <w:pStyle w:val="11"/>
+        <w:keepNext w:val="0"/>
+        <w:keepLines w:val="0"/>
+        <w:widowControl/>
+        <w:suppressLineNumbers w:val="0"/>
+        <w:rPr>
+          <w:rFonts w:hint="default" w:ascii="Times New Roman" w:hAnsi="Times New Roman" w:cs="Times New Roman"/>
+          <w:sz w:val="24"/>
+          <w:szCs w:val="24"/>
+          <w:lang w:val="en-US"/>
+        </w:rPr>
+      </w:pPr>
+      <w:r>
+        <w:rPr>
+          <w:rFonts w:hint="default" w:ascii="Times New Roman" w:hAnsi="Times New Roman" w:cs="Times New Roman"/>
+          <w:sz w:val="24"/>
+          <w:szCs w:val="24"/>
+          <w:lang w:val="en-US"/>
+        </w:rPr>
+        <w:drawing>
+          <wp:inline distT="0" distB="0" distL="114300" distR="114300">
+            <wp:extent cx="4461510" cy="4553585"/>
+            <wp:effectExtent l="0" t="0" r="15240" b="18415"/>
+            <wp:docPr id="1" name="Picture 1" descr="127.0.0.1_5500_index.html(Surface Pro 7)"/>
+            <wp:cNvGraphicFramePr>
+              <a:graphicFrameLocks xmlns:a="http://schemas.openxmlformats.org/drawingml/2006/main" noChangeAspect="1"/>
+            </wp:cNvGraphicFramePr>
+            <a:graphic xmlns:a="http://schemas.openxmlformats.org/drawingml/2006/main">
+              <a:graphicData uri="http://schemas.openxmlformats.org/drawingml/2006/picture">
+                <pic:pic xmlns:pic="http://schemas.openxmlformats.org/drawingml/2006/picture">
+                  <pic:nvPicPr>
+                    <pic:cNvPr id="1" name="Picture 1" descr="127.0.0.1_5500_index.html(Surface Pro 7)"/>
+                    <pic:cNvPicPr>
+                      <a:picLocks noChangeAspect="1"/>
+                    </pic:cNvPicPr>
+                  </pic:nvPicPr>
+                  <pic:blipFill>
+                    <a:blip r:embed="rId4"/>
+                    <a:stretch>
+                      <a:fillRect/>
+                    </a:stretch>
+                  </pic:blipFill>
+                  <pic:spPr>
+                    <a:xfrm>
+                      <a:off x="0" y="0"/>
+                      <a:ext cx="4461510" cy="4553585"/>
+                    </a:xfrm>
+                    <a:prstGeom prst="rect">
+                      <a:avLst/>
+                    </a:prstGeom>
+                  </pic:spPr>
+                </pic:pic>
+              </a:graphicData>
+            </a:graphic>
+          </wp:inline>
+        </w:drawing>
+      </w:r>
+    </w:p>
+    <w:p>
+      <w:pPr>
+        <w:pStyle w:val="11"/>
+        <w:keepNext w:val="0"/>
+        <w:keepLines w:val="0"/>
+        <w:widowControl/>
+        <w:suppressLineNumbers w:val="0"/>
+        <w:rPr>
+          <w:rFonts w:hint="default" w:cs="Times New Roman"/>
+          <w:sz w:val="24"/>
+          <w:szCs w:val="24"/>
+          <w:lang w:val="en-US"/>
+        </w:rPr>
+      </w:pPr>
+      <w:r>
+        <w:rPr>
+          <w:rFonts w:hint="default" w:cs="Times New Roman"/>
+          <w:sz w:val="24"/>
+          <w:szCs w:val="24"/>
+          <w:lang w:val="en-US"/>
+        </w:rPr>
+        <w:t>Fig.1: Showing the interface of the Application</w:t>
+      </w:r>
+    </w:p>
+    <w:p>
+      <w:pPr>
+        <w:pStyle w:val="11"/>
+        <w:keepNext w:val="0"/>
+        <w:keepLines w:val="0"/>
+        <w:widowControl/>
+        <w:suppressLineNumbers w:val="0"/>
+        <w:rPr>
+          <w:rFonts w:hint="default" w:ascii="Times New Roman" w:hAnsi="Times New Roman" w:eastAsia="SimSun" w:cs="Times New Roman"/>
+          <w:sz w:val="24"/>
+          <w:szCs w:val="24"/>
+          <w:lang w:val="en-US"/>
+        </w:rPr>
+      </w:pPr>
+      <w:r>
+        <w:rPr>
+          <w:rFonts w:hint="default" w:ascii="Times New Roman" w:hAnsi="Times New Roman" w:eastAsia="SimSun" w:cs="Times New Roman"/>
+          <w:sz w:val="24"/>
+          <w:szCs w:val="24"/>
+          <w:lang w:val="en-US"/>
+        </w:rPr>
+        <w:drawing>
+          <wp:inline distT="0" distB="0" distL="114300" distR="114300">
+            <wp:extent cx="3310255" cy="2746375"/>
+            <wp:effectExtent l="0" t="0" r="4445" b="15875"/>
+            <wp:docPr id="2" name="Picture 2" descr="127.0.0.1_5500_index.html(Surface Pro 7) (1)"/>
+            <wp:cNvGraphicFramePr>
+              <a:graphicFrameLocks xmlns:a="http://schemas.openxmlformats.org/drawingml/2006/main" noChangeAspect="1"/>
+            </wp:cNvGraphicFramePr>
+            <a:graphic xmlns:a="http://schemas.openxmlformats.org/drawingml/2006/main">
+              <a:graphicData uri="http://schemas.openxmlformats.org/drawingml/2006/picture">
+                <pic:pic xmlns:pic="http://schemas.openxmlformats.org/drawingml/2006/picture">
+                  <pic:nvPicPr>
+                    <pic:cNvPr id="2" name="Picture 2" descr="127.0.0.1_5500_index.html(Surface Pro 7) (1)"/>
+                    <pic:cNvPicPr>
+                      <a:picLocks noChangeAspect="1"/>
+                    </pic:cNvPicPr>
+                  </pic:nvPicPr>
+                  <pic:blipFill>
+                    <a:blip r:embed="rId5"/>
+                    <a:stretch>
+                      <a:fillRect/>
+                    </a:stretch>
+                  </pic:blipFill>
+                  <pic:spPr>
+                    <a:xfrm>
+                      <a:off x="0" y="0"/>
+                      <a:ext cx="3310255" cy="2746375"/>
+                    </a:xfrm>
+                    <a:prstGeom prst="rect">
+                      <a:avLst/>
+                    </a:prstGeom>
+                  </pic:spPr>
+                </pic:pic>
+              </a:graphicData>
+            </a:graphic>
+          </wp:inline>
+        </w:drawing>
+      </w:r>
+    </w:p>
+    <w:p>
+      <w:pPr>
+        <w:pStyle w:val="11"/>
+        <w:keepNext w:val="0"/>
+        <w:keepLines w:val="0"/>
+        <w:widowControl/>
+        <w:suppressLineNumbers w:val="0"/>
+        <w:rPr>
+          <w:rFonts w:hint="default" w:ascii="Times New Roman" w:hAnsi="Times New Roman" w:eastAsia="SimSun" w:cs="Times New Roman"/>
+          <w:sz w:val="24"/>
+          <w:szCs w:val="24"/>
+          <w:lang w:val="en-US"/>
+        </w:rPr>
+      </w:pPr>
+      <w:r>
+        <w:rPr>
+          <w:rFonts w:hint="default" w:cs="Times New Roman"/>
+          <w:sz w:val="24"/>
+          <w:szCs w:val="24"/>
+          <w:lang w:val="en-US"/>
+        </w:rPr>
+        <w:t>Fig.2. Showing the Search Feature in actions</w:t>
       </w:r>
       <w:bookmarkStart w:id="0" w:name="_GoBack"/>
       <w:bookmarkEnd w:id="0"/>
@@ -13954,6 +14156,7 @@
     <w:p>
       <w:pPr>
         <w:numPr>
+          <w:ilvl w:val="0"/>
           <w:numId w:val="0"/>
         </w:numPr>
         <w:spacing w:line="240" w:lineRule="auto"/>
@@ -13962,7 +14165,7 @@
           <w:rFonts w:hint="default" w:ascii="Times New Roman" w:hAnsi="Times New Roman" w:eastAsia="SimSun" w:cs="Times New Roman"/>
           <w:sz w:val="24"/>
           <w:szCs w:val="24"/>
-          <w:lang w:val="en-IN"/>
+          <w:lang w:val="en-US"/>
         </w:rPr>
       </w:pPr>
     </w:p>
@@ -14381,7 +14584,7 @@
     <w:lsdException w:qFormat="1" w:unhideWhenUsed="0" w:uiPriority="0" w:semiHidden="0" w:name="Title"/>
     <w:lsdException w:unhideWhenUsed="0" w:uiPriority="0" w:semiHidden="0" w:name="Closing"/>
     <w:lsdException w:unhideWhenUsed="0" w:uiPriority="0" w:semiHidden="0" w:name="Signature"/>
-    <w:lsdException w:unhideWhenUsed="0" w:uiPriority="0" w:name="Default Paragraph Font"/>
+    <w:lsdException w:qFormat="1" w:unhideWhenUsed="0" w:uiPriority="0" w:name="Default Paragraph Font"/>
     <w:lsdException w:unhideWhenUsed="0" w:uiPriority="0" w:semiHidden="0" w:name="Body Text"/>
     <w:lsdException w:unhideWhenUsed="0" w:uiPriority="0" w:semiHidden="0" w:name="Body Text Indent"/>
     <w:lsdException w:unhideWhenUsed="0" w:uiPriority="0" w:semiHidden="0" w:name="List Continue"/>
@@ -14401,16 +14604,14 @@
     <w:lsdException w:unhideWhenUsed="0" w:uiPriority="0" w:semiHidden="0" w:name="Body Text Indent 2"/>
     <w:lsdException w:unhideWhenUsed="0" w:uiPriority="0" w:semiHidden="0" w:name="Body Text Indent 3"/>
     <w:lsdException w:unhideWhenUsed="0" w:uiPriority="0" w:semiHidden="0" w:name="Block Text"/>
-    <w:lsdException w:unhideWhenUsed="0" w:uiPriority="0" w:semiHidden="0" w:name="Hyperlink"/>
+    <w:lsdException w:qFormat="1" w:unhideWhenUsed="0" w:uiPriority="0" w:semiHidden="0" w:name="Hyperlink"/>
     <w:lsdException w:unhideWhenUsed="0" w:uiPriority="0" w:semiHidden="0" w:name="FollowedHyperlink"/>
     <w:lsdException w:qFormat="1" w:unhideWhenUsed="0" w:uiPriority="0" w:semiHidden="0" w:name="Strong"/>
     <w:lsdException w:qFormat="1" w:unhideWhenUsed="0" w:uiPriority="0" w:semiHidden="0" w:name="Emphasis"/>
     <w:lsdException w:unhideWhenUsed="0" w:uiPriority="0" w:semiHidden="0" w:name="Document Map"/>
     <w:lsdException w:unhideWhenUsed="0" w:uiPriority="0" w:semiHidden="0" w:name="Plain Text"/>
     <w:lsdException w:unhideWhenUsed="0" w:uiPriority="0" w:semiHidden="0" w:name="E-mail Signature"/>
-    <w:lsdException w:unhideWhenUsed="0" w:uiPriority="0" w:semiHidden="0" w:name=""/>
-    <w:lsdException w:unhideWhenUsed="0" w:uiPriority="0" w:semiHidden="0" w:name=""/>
-    <w:lsdException w:unhideWhenUsed="0" w:uiPriority="0" w:semiHidden="0" w:name="Normal (Web)"/>
+    <w:lsdException w:qFormat="1" w:unhideWhenUsed="0" w:uiPriority="0" w:semiHidden="0" w:name="Normal (Web)"/>
     <w:lsdException w:unhideWhenUsed="0" w:uiPriority="0" w:semiHidden="0" w:name="HTML Acronym"/>
     <w:lsdException w:unhideWhenUsed="0" w:uiPriority="0" w:semiHidden="0" w:name="HTML Address"/>
     <w:lsdException w:unhideWhenUsed="0" w:uiPriority="0" w:semiHidden="0" w:name="HTML Cite"/>
@@ -14661,6 +14862,7 @@
   <w:style w:type="character" w:default="1" w:styleId="6">
     <w:name w:val="Default Paragraph Font"/>
     <w:semiHidden/>
+    <w:qFormat/>
     <w:uiPriority w:val="0"/>
   </w:style>
   <w:style w:type="table" w:default="1" w:styleId="7">
@@ -14721,6 +14923,7 @@
   <w:style w:type="character" w:styleId="10">
     <w:name w:val="Hyperlink"/>
     <w:basedOn w:val="6"/>
+    <w:qFormat/>
     <w:uiPriority w:val="0"/>
     <w:rPr>
       <w:color w:val="0000FF"/>
@@ -14729,6 +14932,7 @@
   </w:style>
   <w:style w:type="paragraph" w:styleId="11">
     <w:name w:val="Normal (Web)"/>
+    <w:qFormat/>
     <w:uiPriority w:val="0"/>
     <w:pPr>
       <w:spacing w:before="0" w:beforeAutospacing="1" w:after="0" w:afterAutospacing="1"/>
@@ -14736,6 +14940,7 @@
       <w:jc w:val="left"/>
     </w:pPr>
     <w:rPr>
+      <w:rFonts w:ascii="Times New Roman" w:hAnsi="Times New Roman" w:eastAsia="SimSun" w:cs="Times New Roman"/>
       <w:kern w:val="0"/>
       <w:sz w:val="24"/>
       <w:szCs w:val="24"/>
@@ -14752,10 +14957,11 @@
       <w:bCs/>
     </w:rPr>
   </w:style>
-  <w:style w:type="paragraph" w:styleId="13">
-    <w:name w:val=""/>
+  <w:style w:type="paragraph" w:customStyle="1" w:styleId="13">
+    <w:name w:val="_Style 12"/>
     <w:basedOn w:val="1"/>
     <w:next w:val="1"/>
+    <w:qFormat/>
     <w:uiPriority w:val="0"/>
     <w:pPr>
       <w:pBdr>
@@ -14769,10 +14975,11 @@
       <w:sz w:val="16"/>
     </w:rPr>
   </w:style>
-  <w:style w:type="paragraph" w:styleId="14">
-    <w:name w:val=""/>
+  <w:style w:type="paragraph" w:customStyle="1" w:styleId="14">
+    <w:name w:val="_Style 13"/>
     <w:basedOn w:val="1"/>
     <w:next w:val="1"/>
+    <w:qFormat/>
     <w:uiPriority w:val="0"/>
     <w:pPr>
       <w:pBdr>

</xml_diff>